<commit_message>
Third commit -- Major Update -- GDD
</commit_message>
<xml_diff>
--- a/Report/Running report.docx
+++ b/Report/Running report.docx
@@ -38,23 +38,7 @@
         <w:t>r</w:t>
       </w:r>
       <w:r>
-        <w:t>. Josef’s ‘</w:t>
-      </w:r>
-      <w:proofErr w:type="spellStart"/>
-      <w:r>
-        <w:t>preprocess_by_shape</w:t>
-      </w:r>
-      <w:proofErr w:type="spellEnd"/>
-      <w:r>
-        <w:t xml:space="preserve">’ hasn’t been done – for now I am not caring about </w:t>
-      </w:r>
-      <w:proofErr w:type="spellStart"/>
-      <w:r>
-        <w:t>multipolygons</w:t>
-      </w:r>
-      <w:proofErr w:type="spellEnd"/>
-      <w:r>
-        <w:t xml:space="preserve"> etc. </w:t>
+        <w:t xml:space="preserve">. Josef’s ‘preprocess_by_shape’ hasn’t been done – for now I am not caring about multipolygons etc. </w:t>
       </w:r>
     </w:p>
     <w:p>
@@ -78,23 +62,7 @@
         <w:t xml:space="preserve">Imp! </w:t>
       </w:r>
       <w:r>
-        <w:t xml:space="preserve">Getting the satellite data from </w:t>
-      </w:r>
-      <w:proofErr w:type="spellStart"/>
-      <w:r>
-        <w:t>getDownloadURL</w:t>
-      </w:r>
-      <w:proofErr w:type="spellEnd"/>
-      <w:r>
-        <w:t xml:space="preserve">() - I am ignoring the metadata in the tiff files. I would like to take care of this in the future. Right </w:t>
-      </w:r>
-      <w:proofErr w:type="gramStart"/>
-      <w:r>
-        <w:t>now</w:t>
-      </w:r>
-      <w:proofErr w:type="gramEnd"/>
-      <w:r>
-        <w:t xml:space="preserve"> I am using txt files to store the band names (timesteps)</w:t>
+        <w:t>Getting the satellite data from getDownloadURL() - I am ignoring the metadata in the tiff files. I would like to take care of this in the future. Right now I am using txt files to store the band names (timesteps)</w:t>
       </w:r>
     </w:p>
     <w:p>
@@ -106,31 +74,7 @@
         <w:t xml:space="preserve">UPDATE: </w:t>
       </w:r>
       <w:r>
-        <w:t xml:space="preserve">No longer using </w:t>
-      </w:r>
-      <w:proofErr w:type="spellStart"/>
-      <w:r>
-        <w:t>getdownloadurl</w:t>
-      </w:r>
-      <w:proofErr w:type="spellEnd"/>
-      <w:r>
-        <w:t xml:space="preserve">. Simply </w:t>
-      </w:r>
-      <w:proofErr w:type="gramStart"/>
-      <w:r>
-        <w:t>a</w:t>
-      </w:r>
-      <w:proofErr w:type="gramEnd"/>
-      <w:r>
-        <w:t xml:space="preserve"> </w:t>
-      </w:r>
-      <w:proofErr w:type="spellStart"/>
-      <w:r>
-        <w:t>img.sample</w:t>
-      </w:r>
-      <w:proofErr w:type="spellEnd"/>
-      <w:r>
-        <w:t xml:space="preserve"> in a multiprocessing environment.</w:t>
+        <w:t>No longer using getdownloadurl. Simply a img.sample in a multiprocessing environment.</w:t>
       </w:r>
     </w:p>
     <w:p>
@@ -145,23 +89,7 @@
         <w:t xml:space="preserve"> The proper way to run these scripts would be to change the run option in spyder to run in CWD instead of renaming CWD to the directory of the file, which is the default behaviour. Make sure you realize this, lest you get stuck on errors when executing some other project codes.</w:t>
       </w:r>
       <w:r>
-        <w:t xml:space="preserve"> (Actually, changing the </w:t>
-      </w:r>
-      <w:proofErr w:type="spellStart"/>
-      <w:r>
-        <w:t>seetings</w:t>
-      </w:r>
-      <w:proofErr w:type="spellEnd"/>
-      <w:r>
-        <w:t xml:space="preserve"> for the codes in this project shouldn’t change other codes – you have to manually define the run options for every file in spyder. So technically, you shouldn’t get any errors as long as you make sure every file in this project has CWD as </w:t>
-      </w:r>
-      <w:proofErr w:type="spellStart"/>
-      <w:r>
-        <w:t>FINAl</w:t>
-      </w:r>
-      <w:proofErr w:type="spellEnd"/>
-      <w:r>
-        <w:t xml:space="preserve"> for imports to work properly)</w:t>
+        <w:t xml:space="preserve"> (Actually, changing the seetings for the codes in this project shouldn’t change other codes – you have to manually define the run options for every file in spyder. So technically, you shouldn’t get any errors as long as you make sure every file in this project has CWD as FINAl for imports to work properly)</w:t>
       </w:r>
     </w:p>
     <w:p>
@@ -173,50 +101,10 @@
         <w:t xml:space="preserve">IMP! </w:t>
       </w:r>
       <w:r>
-        <w:t xml:space="preserve">Hm doesn’t have nulls in </w:t>
-      </w:r>
-      <w:proofErr w:type="spellStart"/>
-      <w:r>
-        <w:t>unique_id</w:t>
-      </w:r>
-      <w:proofErr w:type="spellEnd"/>
-      <w:r>
-        <w:t xml:space="preserve"> but optical.csv does (parallel text to csv 2 ). It shouldn’t</w:t>
-      </w:r>
-      <w:r>
-        <w:t xml:space="preserve"> – this looks like </w:t>
-      </w:r>
-      <w:proofErr w:type="spellStart"/>
-      <w:r>
-        <w:t>its</w:t>
-      </w:r>
-      <w:proofErr w:type="spellEnd"/>
-      <w:r>
-        <w:t xml:space="preserve"> coming from </w:t>
-      </w:r>
-      <w:proofErr w:type="spellStart"/>
-      <w:r>
-        <w:t>sjoin</w:t>
-      </w:r>
-      <w:proofErr w:type="spellEnd"/>
-      <w:r>
-        <w:t xml:space="preserve">, where 2 </w:t>
-      </w:r>
-      <w:proofErr w:type="spellStart"/>
-      <w:r>
-        <w:t>lat</w:t>
-      </w:r>
-      <w:proofErr w:type="spellEnd"/>
-      <w:r>
-        <w:t xml:space="preserve"> long pairs don’t belong to any polygon. Check </w:t>
-      </w:r>
-      <w:proofErr w:type="spellStart"/>
-      <w:r>
-        <w:t>kthis</w:t>
-      </w:r>
-      <w:proofErr w:type="spellEnd"/>
-      <w:r>
-        <w:t xml:space="preserve"> later. </w:t>
+        <w:t>Hm doesn’t have nulls in unique_id but optical.csv does (parallel text to csv 2 ). It shouldn’t</w:t>
+      </w:r>
+      <w:r>
+        <w:t xml:space="preserve"> – this looks like its coming from sjoin, where 2 lat long pairs don’t belong to any polygon. Check kthis later. </w:t>
       </w:r>
     </w:p>
     <w:p>
@@ -264,15 +152,7 @@
         <w:t xml:space="preserve">IMP </w:t>
       </w:r>
       <w:r>
-        <w:t xml:space="preserve">Implementing </w:t>
-      </w:r>
-      <w:proofErr w:type="spellStart"/>
-      <w:r>
-        <w:t>pipeline_executables</w:t>
-      </w:r>
-      <w:proofErr w:type="spellEnd"/>
-      <w:r>
-        <w:t xml:space="preserve"> in every file. I think this imposes that all the optional parameters be in config, and that it never saves files. Save has to be done in the main file. </w:t>
+        <w:t xml:space="preserve">Implementing pipeline_executables in every file. I think this imposes that all the optional parameters be in config, and that it never saves files. Save has to be done in the main file. </w:t>
       </w:r>
       <w:r>
         <w:t xml:space="preserve"> Currently this either has to read or execute, but there should be 3</w:t>
@@ -289,15 +169,7 @@
     </w:p>
     <w:p>
       <w:r>
-        <w:t xml:space="preserve">Because of the change of YYYYMMDD__ , you will get some bugs in the existing version of the code. </w:t>
-      </w:r>
-      <w:proofErr w:type="spellStart"/>
-      <w:r>
-        <w:t>Its</w:t>
-      </w:r>
-      <w:proofErr w:type="spellEnd"/>
-      <w:r>
-        <w:t xml:space="preserve"> okay, though. </w:t>
+        <w:t xml:space="preserve">Because of the change of YYYYMMDD__ , you will get some bugs in the existing version of the code. Its okay, though. </w:t>
       </w:r>
     </w:p>
     <w:p>
@@ -322,15 +194,7 @@
         <w:t xml:space="preserve"> </w:t>
       </w:r>
       <w:r>
-        <w:t xml:space="preserve">The functionality for aggregating points of the same field has been removed from </w:t>
-      </w:r>
-      <w:proofErr w:type="spellStart"/>
-      <w:r>
-        <w:t>gdd</w:t>
-      </w:r>
-      <w:proofErr w:type="spellEnd"/>
-      <w:r>
-        <w:t xml:space="preserve"> script. </w:t>
+        <w:t xml:space="preserve">The functionality for aggregating points of the same field has been removed from gdd script. </w:t>
       </w:r>
     </w:p>
     <w:p>
@@ -340,31 +204,7 @@
         </w:pBdr>
       </w:pPr>
       <w:r>
-        <w:t xml:space="preserve">Cloud probability can exist even if all other bands are null. This is coded into the </w:t>
-      </w:r>
-      <w:proofErr w:type="spellStart"/>
-      <w:r>
-        <w:t>gdd</w:t>
-      </w:r>
-      <w:proofErr w:type="spellEnd"/>
-      <w:r>
-        <w:t xml:space="preserve"> function by just checking for </w:t>
-      </w:r>
-      <w:proofErr w:type="spellStart"/>
-      <w:r>
-        <w:t>len</w:t>
-      </w:r>
-      <w:proofErr w:type="spellEnd"/>
-      <w:r>
-        <w:t xml:space="preserve">(bands)-1 along with </w:t>
-      </w:r>
-      <w:proofErr w:type="spellStart"/>
-      <w:r>
-        <w:t>len</w:t>
-      </w:r>
-      <w:proofErr w:type="spellEnd"/>
-      <w:r>
-        <w:t>(bands)</w:t>
+        <w:t>Cloud probability can exist even if all other bands are null. This is coded into the gdd function by just checking for len(bands)-1 along with len(bands)</w:t>
       </w:r>
     </w:p>
     <w:p>
@@ -381,23 +221,7 @@
         </w:pBdr>
       </w:pPr>
       <w:r>
-        <w:t xml:space="preserve">Even in </w:t>
-      </w:r>
-      <w:proofErr w:type="gramStart"/>
-      <w:r>
-        <w:t>20 day</w:t>
-      </w:r>
-      <w:proofErr w:type="gramEnd"/>
-      <w:r>
-        <w:t xml:space="preserve"> interval, GDD gets nulls if </w:t>
-      </w:r>
-      <w:proofErr w:type="spellStart"/>
-      <w:r>
-        <w:t>cldprb</w:t>
-      </w:r>
-      <w:proofErr w:type="spellEnd"/>
-      <w:r>
-        <w:t>&gt;75 is masked.</w:t>
+        <w:t>Even in 20 day interval, GDD gets nulls if cldprb&gt;75 is masked.</w:t>
       </w:r>
     </w:p>
     <w:p>
@@ -414,15 +238,7 @@
         </w:pBdr>
       </w:pPr>
       <w:r>
-        <w:t xml:space="preserve">Currently having to copy </w:t>
-      </w:r>
-      <w:proofErr w:type="spellStart"/>
-      <w:r>
-        <w:t>everytime</w:t>
-      </w:r>
-      <w:proofErr w:type="spellEnd"/>
-      <w:r>
-        <w:t xml:space="preserve"> data is being sent into the pipeline. This creates a lot of redundancy.</w:t>
+        <w:t>Currently having to copy everytime data is being sent into the pipeline. This creates a lot of redundancy.</w:t>
       </w:r>
     </w:p>
     <w:p>
@@ -442,23 +258,7 @@
         </w:pBdr>
       </w:pPr>
       <w:r>
-        <w:t xml:space="preserve">Could the </w:t>
-      </w:r>
-      <w:proofErr w:type="spellStart"/>
-      <w:r>
-        <w:t>gdd</w:t>
-      </w:r>
-      <w:proofErr w:type="spellEnd"/>
-      <w:r>
-        <w:t xml:space="preserve"> error be because of passing </w:t>
-      </w:r>
-      <w:proofErr w:type="spellStart"/>
-      <w:r>
-        <w:t>dataframes</w:t>
-      </w:r>
-      <w:proofErr w:type="spellEnd"/>
-      <w:r>
-        <w:t xml:space="preserve"> as arguments?</w:t>
+        <w:t>Could the gdd error be because of passing dataframes as arguments?</w:t>
       </w:r>
     </w:p>
     <w:p>
@@ -468,7 +268,7 @@
         </w:pBdr>
       </w:pPr>
       <w:r>
-        <w:t>Why does harmonised time composite have fixed variable?</w:t>
+        <w:t>From now, every downloaded version of data has its own parallel text to csv.</w:t>
       </w:r>
     </w:p>
     <w:p>
@@ -476,468 +276,29 @@
         <w:pBdr>
           <w:bottom w:val="single" w:sz="6" w:space="1" w:color="auto"/>
         </w:pBdr>
-      </w:pPr>
-    </w:p>
-    <w:p>
-      <w:pPr>
-        <w:jc w:val="center"/>
         <w:rPr>
           <w:b/>
           <w:bCs/>
         </w:rPr>
       </w:pPr>
-      <w:r>
+    </w:p>
+    <w:p>
+      <w:pPr>
+        <w:pBdr>
+          <w:bottom w:val="single" w:sz="6" w:space="1" w:color="auto"/>
+        </w:pBdr>
         <w:rPr>
           <w:b/>
           <w:bCs/>
         </w:rPr>
-        <w:t>FUTURE WORK</w:t>
-      </w:r>
-    </w:p>
-    <w:p/>
-    <w:p/>
-    <w:p>
-      <w:r>
-        <w:t xml:space="preserve">Things I still need to do – </w:t>
-      </w:r>
-      <w:proofErr w:type="spellStart"/>
-      <w:r>
-        <w:t>Cloudcheck</w:t>
-      </w:r>
-      <w:proofErr w:type="spellEnd"/>
-      <w:r>
-        <w:t xml:space="preserve"> , Estimate sow dates,  filter sow date true and do ML , EDA. Experiment with </w:t>
-      </w:r>
-      <w:proofErr w:type="spellStart"/>
-      <w:r>
-        <w:t>Borutapy</w:t>
-      </w:r>
-      <w:proofErr w:type="spellEnd"/>
-      <w:r>
-        <w:t xml:space="preserve"> etc.</w:t>
-      </w:r>
-    </w:p>
-    <w:p>
-      <w:pPr>
-        <w:rPr>
-          <w:b/>
-          <w:bCs/>
-        </w:rPr>
-      </w:pPr>
-    </w:p>
-    <w:p>
-      <w:pPr>
-        <w:rPr>
-          <w:b/>
-          <w:bCs/>
-        </w:rPr>
-      </w:pPr>
-      <w:r>
-        <w:rPr>
-          <w:b/>
-          <w:bCs/>
-        </w:rPr>
-        <w:t>-&gt; bands by 1000</w:t>
-      </w:r>
-    </w:p>
-    <w:p>
-      <w:r>
-        <w:rPr>
-          <w:b/>
-          <w:bCs/>
-        </w:rPr>
-        <w:t xml:space="preserve">=&gt; </w:t>
-      </w:r>
-      <w:r>
-        <w:t xml:space="preserve">Merge global vars and config in the future maybe. </w:t>
-      </w:r>
-    </w:p>
-    <w:p>
-      <w:r>
-        <w:rPr>
-          <w:b/>
-          <w:bCs/>
-        </w:rPr>
-        <w:lastRenderedPageBreak/>
-        <w:t xml:space="preserve">IMP </w:t>
-      </w:r>
-      <w:r>
-        <w:t xml:space="preserve">The code should be such that multiple input files are </w:t>
-      </w:r>
-      <w:proofErr w:type="gramStart"/>
-      <w:r>
-        <w:t>read</w:t>
-      </w:r>
-      <w:proofErr w:type="gramEnd"/>
-      <w:r>
-        <w:t xml:space="preserve"> and separate pipelines are started for all of them, including where to merge them. For instance, several years, or optical and </w:t>
-      </w:r>
-      <w:proofErr w:type="spellStart"/>
-      <w:r>
-        <w:t>sar</w:t>
-      </w:r>
-      <w:proofErr w:type="spellEnd"/>
-      <w:r>
-        <w:t xml:space="preserve">. They may not be merged at all, with different ML results for them, or merged at a specific point  before ML. </w:t>
-      </w:r>
-    </w:p>
-    <w:p>
-      <w:r>
-        <w:t xml:space="preserve">Somewhere it needs to be saved  - the relation between timesteps to dates (for ex. In </w:t>
-      </w:r>
-      <w:proofErr w:type="spellStart"/>
-      <w:r>
-        <w:t>harmonised_time_composite</w:t>
-      </w:r>
-      <w:proofErr w:type="spellEnd"/>
-      <w:r>
-        <w:t>)</w:t>
-      </w:r>
-    </w:p>
-    <w:p>
-      <w:r>
-        <w:t>++++++++++++++</w:t>
-      </w:r>
-    </w:p>
-    <w:p>
-      <w:r>
-        <w:t>List of things to check later on</w:t>
-      </w:r>
-    </w:p>
-    <w:p>
-      <w:r>
-        <w:t>1. That your time columns are of the pattern YYYYMMDD__BAND_NAME</w:t>
-      </w:r>
-    </w:p>
-    <w:p>
-      <w:r>
-        <w:t xml:space="preserve">     I would like to strictly impose this. </w:t>
-      </w:r>
-      <w:r>
-        <w:t xml:space="preserve"> This isn’t being followed currently.</w:t>
-      </w:r>
-    </w:p>
-    <w:p>
-      <w:r>
-        <w:t>2. If any columns don’t exist, the data has to change, not the config file. For example, the column ‘</w:t>
-      </w:r>
-      <w:proofErr w:type="spellStart"/>
-      <w:r>
-        <w:t>Sow_Date</w:t>
-      </w:r>
-      <w:proofErr w:type="spellEnd"/>
-      <w:r>
-        <w:t>’ is used in a lot of places.</w:t>
-      </w:r>
-      <w:r>
-        <w:t xml:space="preserve"> So is </w:t>
-      </w:r>
-      <w:proofErr w:type="spellStart"/>
-      <w:r>
-        <w:t>Unique_Id</w:t>
-      </w:r>
-      <w:proofErr w:type="spellEnd"/>
-      <w:r>
-        <w:t xml:space="preserve"> (this was </w:t>
-      </w:r>
-      <w:proofErr w:type="spellStart"/>
-      <w:r>
-        <w:t>field_id</w:t>
-      </w:r>
-      <w:proofErr w:type="spellEnd"/>
-      <w:r>
-        <w:t xml:space="preserve"> before)</w:t>
-      </w:r>
-    </w:p>
-    <w:p>
-      <w:r>
-        <w:t xml:space="preserve">3. The </w:t>
-      </w:r>
-      <w:proofErr w:type="spellStart"/>
-      <w:r>
-        <w:t>yaml</w:t>
-      </w:r>
-      <w:proofErr w:type="spellEnd"/>
-      <w:r>
-        <w:t xml:space="preserve"> file could have errors. When your code is using the values, it is better to write an entire if else chain ( including else and raising an error, or do a check on the </w:t>
-      </w:r>
-      <w:proofErr w:type="spellStart"/>
-      <w:r>
-        <w:t>yaml</w:t>
-      </w:r>
-      <w:proofErr w:type="spellEnd"/>
-      <w:r>
-        <w:t xml:space="preserve"> values) </w:t>
-      </w:r>
-    </w:p>
-    <w:p>
-      <w:r>
-        <w:t>4. Use locks on data such that you can run multiple instances of your code.</w:t>
-      </w:r>
-    </w:p>
-    <w:p>
-      <w:r>
-        <w:t>5. Visualizations for Data analytics – I would like to experiment with how data is different based on provider, sow date etc. both before and after ML.</w:t>
-      </w:r>
-    </w:p>
-    <w:p>
-      <w:r>
-        <w:t>6. Saving outputs, configurations. Automate several runs with different configs. Create a config wrapper that can override certain parameters.</w:t>
-      </w:r>
-      <w:r>
-        <w:t xml:space="preserve"> Maybe you can create a Queue  of runs that keep running in the background. </w:t>
-      </w:r>
-    </w:p>
-    <w:p>
-      <w:r>
-        <w:t xml:space="preserve">7. </w:t>
-      </w:r>
-      <w:r>
-        <w:rPr>
-          <w:b/>
-          <w:bCs/>
-        </w:rPr>
-        <w:t xml:space="preserve">IMP </w:t>
-      </w:r>
-      <w:r>
-        <w:t>Config should have all the paths. Also, path syntaxes should change, like capitalization.</w:t>
-      </w:r>
-    </w:p>
-    <w:p>
-      <w:r>
-        <w:t xml:space="preserve">8. Remove Unnamed zero and it’s dropping from </w:t>
-      </w:r>
-      <w:proofErr w:type="spellStart"/>
-      <w:r>
-        <w:t>dfs</w:t>
-      </w:r>
-      <w:proofErr w:type="spellEnd"/>
-      <w:r>
-        <w:t xml:space="preserve"> like Optical.csv</w:t>
-      </w:r>
-      <w:r>
-        <w:t xml:space="preserve"> </w:t>
-      </w:r>
-    </w:p>
-    <w:p>
-      <w:r>
-        <w:t xml:space="preserve">9. </w:t>
-      </w:r>
-      <w:r>
-        <w:t xml:space="preserve">No  null values after mosaic. </w:t>
-      </w:r>
-      <w:r>
-        <w:t xml:space="preserve"> (if </w:t>
-      </w:r>
-      <w:proofErr w:type="spellStart"/>
-      <w:r>
-        <w:t>cloudmasking</w:t>
-      </w:r>
-      <w:proofErr w:type="spellEnd"/>
-      <w:r>
-        <w:t xml:space="preserve"> was done you’ll have)</w:t>
-      </w:r>
-    </w:p>
-    <w:p>
-      <w:r>
-        <w:t xml:space="preserve">10. It would be useful to represent satellite data as a 3d </w:t>
-      </w:r>
-      <w:proofErr w:type="spellStart"/>
-      <w:r>
-        <w:t>numpy</w:t>
-      </w:r>
-      <w:proofErr w:type="spellEnd"/>
-      <w:r>
-        <w:t xml:space="preserve"> array. Not just for time series ML, but also for preprocessing like </w:t>
-      </w:r>
-      <w:proofErr w:type="spellStart"/>
-      <w:r>
-        <w:t>Cloudfilling</w:t>
-      </w:r>
-      <w:proofErr w:type="spellEnd"/>
-      <w:r>
-        <w:t>.</w:t>
-      </w:r>
-    </w:p>
-    <w:p>
-      <w:r>
-        <w:t xml:space="preserve">11. </w:t>
-      </w:r>
-      <w:r>
-        <w:t xml:space="preserve">In EDA, you </w:t>
-      </w:r>
-      <w:r>
-        <w:t xml:space="preserve">perform differences/similarities b/w samples of the same region. </w:t>
-      </w:r>
-    </w:p>
-    <w:p>
-      <w:r>
-        <w:t>12</w:t>
-      </w:r>
-      <w:r>
-        <w:t xml:space="preserve">. Definitely making a lot of assumptions about the data. Really would like to sanity check everything, down to the </w:t>
-      </w:r>
-      <w:proofErr w:type="gramStart"/>
-      <w:r>
-        <w:t>last minute</w:t>
-      </w:r>
-      <w:proofErr w:type="gramEnd"/>
-      <w:r>
-        <w:t xml:space="preserve"> details. Rows, columns, ranges etc.</w:t>
-      </w:r>
-    </w:p>
-    <w:p>
-      <w:r>
-        <w:t xml:space="preserve">13.  Timing executions. </w:t>
-      </w:r>
-    </w:p>
-    <w:p>
-      <w:r>
-        <w:lastRenderedPageBreak/>
-        <w:t xml:space="preserve">14. The way I wrote the code so far, It would take edits in several places to add arguments to a function. Maybe consider sending parameters with </w:t>
-      </w:r>
-      <w:proofErr w:type="spellStart"/>
-      <w:r>
-        <w:t>asterik</w:t>
-      </w:r>
-      <w:proofErr w:type="spellEnd"/>
-      <w:r>
-        <w:t xml:space="preserve"> in </w:t>
-      </w:r>
-      <w:proofErr w:type="spellStart"/>
-      <w:r>
-        <w:t>pipeline_executable</w:t>
-      </w:r>
-      <w:proofErr w:type="spellEnd"/>
-      <w:r>
-        <w:t xml:space="preserve">. </w:t>
-      </w:r>
-      <w:proofErr w:type="spellStart"/>
-      <w:r>
-        <w:t>Ofcourse</w:t>
-      </w:r>
-      <w:proofErr w:type="spellEnd"/>
-      <w:r>
-        <w:t xml:space="preserve">, this doesn’t make sense when </w:t>
-      </w:r>
-      <w:proofErr w:type="spellStart"/>
-      <w:r>
-        <w:t>pipeline_executable</w:t>
-      </w:r>
-      <w:proofErr w:type="spellEnd"/>
-      <w:r>
-        <w:t xml:space="preserve"> is calling multiple functions. </w:t>
-      </w:r>
-    </w:p>
-    <w:p>
-      <w:r>
-        <w:t xml:space="preserve">15. </w:t>
-      </w:r>
-      <w:proofErr w:type="gramStart"/>
-      <w:r>
-        <w:t>Up-to-date</w:t>
-      </w:r>
-      <w:proofErr w:type="gramEnd"/>
-      <w:r>
-        <w:t xml:space="preserve"> with SAR.</w:t>
-      </w:r>
-    </w:p>
-    <w:p>
-      <w:r>
-        <w:t>16. Percentage features.</w:t>
-      </w:r>
-    </w:p>
-    <w:p>
-      <w:r>
-        <w:t xml:space="preserve">17. Copying of hm rows into satellite data </w:t>
-      </w:r>
-      <w:proofErr w:type="spellStart"/>
-      <w:r>
-        <w:t>df</w:t>
-      </w:r>
-      <w:proofErr w:type="spellEnd"/>
-      <w:r>
-        <w:t xml:space="preserve"> is happening manually. This needs to be a util function with parameters that decide on which ones need to be copied.</w:t>
-      </w:r>
-      <w:r>
-        <w:t xml:space="preserve"> However, sometimes </w:t>
-      </w:r>
-      <w:proofErr w:type="spellStart"/>
-      <w:r>
-        <w:t>its</w:t>
-      </w:r>
-      <w:proofErr w:type="spellEnd"/>
-      <w:r>
-        <w:t xml:space="preserve"> not easy, because its </w:t>
-      </w:r>
-      <w:proofErr w:type="spellStart"/>
-      <w:r>
-        <w:t>rowwise</w:t>
-      </w:r>
-      <w:proofErr w:type="spellEnd"/>
-      <w:r>
-        <w:t xml:space="preserve"> (see </w:t>
-      </w:r>
-      <w:proofErr w:type="spellStart"/>
-      <w:r>
-        <w:t>gdd</w:t>
-      </w:r>
-      <w:proofErr w:type="spellEnd"/>
-      <w:r>
-        <w:t xml:space="preserve"> script)</w:t>
-      </w:r>
-    </w:p>
-    <w:p>
-      <w:r>
-        <w:t xml:space="preserve">18. Possible mistake – check if 2023 10 11 has clouds anywhere. </w:t>
-      </w:r>
-    </w:p>
-    <w:p>
-      <w:r>
-        <w:t xml:space="preserve">19. Check if some columns are completely empty. This wouldn’t make sense at all. </w:t>
-      </w:r>
-    </w:p>
-    <w:p>
-      <w:r>
-        <w:t xml:space="preserve">20. Basic checks like the function </w:t>
-      </w:r>
-      <w:proofErr w:type="spellStart"/>
-      <w:r>
-        <w:t>atleast</w:t>
-      </w:r>
-      <w:proofErr w:type="spellEnd"/>
-      <w:r>
-        <w:t xml:space="preserve"> changed the </w:t>
-      </w:r>
-      <w:proofErr w:type="spellStart"/>
-      <w:r>
-        <w:t>dataframe</w:t>
-      </w:r>
-      <w:proofErr w:type="spellEnd"/>
-      <w:r>
-        <w:t xml:space="preserve"> or other intended behaviours.</w:t>
-      </w:r>
-    </w:p>
-    <w:p>
-      <w:r>
-        <w:t>21. Fix column syntaxes only needs to be in one place. All others should check and raise error.</w:t>
-      </w:r>
-    </w:p>
-    <w:p>
-      <w:r>
-        <w:t xml:space="preserve">Loaded in </w:t>
-      </w:r>
-      <w:proofErr w:type="spellStart"/>
-      <w:r>
-        <w:t>github</w:t>
-      </w:r>
-      <w:proofErr w:type="spellEnd"/>
-      <w:r>
-        <w:t xml:space="preserve"> </w:t>
-      </w:r>
-      <w:r>
-        <w:t>until this. (Future work part)</w:t>
-      </w:r>
+      </w:pPr>
+    </w:p>
+    <w:p>
+      <w:pPr>
+        <w:pBdr>
+          <w:bottom w:val="single" w:sz="6" w:space="1" w:color="auto"/>
+        </w:pBdr>
+      </w:pPr>
     </w:p>
     <w:p>
       <w:r>

</xml_diff>